<commit_message>
finishing task M2 Praktikum
</commit_message>
<xml_diff>
--- a/M2/[INF] FPW (L-304) Minggu 2.docx
+++ b/M2/[INF] FPW (L-304) Minggu 2.docx
@@ -5,7 +5,7 @@
     <w:p>
       <w:pPr>
         <w:spacing w:line="276" w:lineRule="auto"/>
-        <w:ind w:left="2" w:hanging="4"/>
+        <w:ind w:firstLineChars="0"/>
         <w:jc w:val="center"/>
         <w:rPr>
           <w:rFonts w:ascii="Jim Nightshade" w:eastAsia="Jim Nightshade" w:hAnsi="Jim Nightshade" w:cs="Jim Nightshade"/>
@@ -7467,17 +7467,20 @@
               <w:ind w:left="0" w:hanging="2"/>
               <w:jc w:val="both"/>
               <w:rPr>
+                <w:highlight w:val="yellow"/>
                 <w:lang w:val="en-US"/>
               </w:rPr>
             </w:pPr>
             <w:r>
               <w:rPr>
+                <w:highlight w:val="yellow"/>
                 <w:lang w:val="en-US"/>
               </w:rPr>
               <w:t>0-</w:t>
             </w:r>
             <w:r>
               <w:rPr>
+                <w:highlight w:val="yellow"/>
                 <w:lang w:val="en-US"/>
               </w:rPr>
               <w:t>3</w:t>
@@ -7493,11 +7496,13 @@
               <w:ind w:left="0" w:hanging="2"/>
               <w:jc w:val="both"/>
               <w:rPr>
+                <w:highlight w:val="yellow"/>
                 <w:lang w:val="en-US"/>
               </w:rPr>
             </w:pPr>
             <w:r>
               <w:rPr>
+                <w:highlight w:val="yellow"/>
                 <w:lang w:val="en-US"/>
               </w:rPr>
               <w:t xml:space="preserve">Saat </w:t>
@@ -7505,6 +7510,7 @@
             <w:proofErr w:type="gramStart"/>
             <w:r>
               <w:rPr>
+                <w:highlight w:val="yellow"/>
                 <w:lang w:val="en-US"/>
               </w:rPr>
               <w:t>edit</w:t>
@@ -7512,6 +7518,7 @@
             <w:proofErr w:type="gramEnd"/>
             <w:r>
               <w:rPr>
+                <w:highlight w:val="yellow"/>
                 <w:lang w:val="en-US"/>
               </w:rPr>
               <w:t xml:space="preserve">, data yang </w:t>
@@ -7519,6 +7526,7 @@
             <w:proofErr w:type="spellStart"/>
             <w:r>
               <w:rPr>
+                <w:highlight w:val="yellow"/>
                 <w:lang w:val="en-US"/>
               </w:rPr>
               <w:t>tampil</w:t>
@@ -7526,6 +7534,7 @@
             <w:proofErr w:type="spellEnd"/>
             <w:r>
               <w:rPr>
+                <w:highlight w:val="yellow"/>
                 <w:lang w:val="en-US"/>
               </w:rPr>
               <w:t xml:space="preserve"> pada form edit </w:t>
@@ -7533,6 +7542,7 @@
             <w:proofErr w:type="spellStart"/>
             <w:r>
               <w:rPr>
+                <w:highlight w:val="yellow"/>
                 <w:lang w:val="en-US"/>
               </w:rPr>
               <w:t>sesuai</w:t>
@@ -7551,17 +7561,20 @@
               <w:ind w:left="0" w:hanging="2"/>
               <w:jc w:val="both"/>
               <w:rPr>
+                <w:highlight w:val="yellow"/>
                 <w:lang w:val="en-US"/>
               </w:rPr>
             </w:pPr>
             <w:r>
               <w:rPr>
+                <w:highlight w:val="yellow"/>
                 <w:lang w:val="en-US"/>
               </w:rPr>
               <w:t>0-</w:t>
             </w:r>
             <w:r>
               <w:rPr>
+                <w:highlight w:val="yellow"/>
                 <w:lang w:val="en-US"/>
               </w:rPr>
               <w:t>4</w:t>
@@ -7577,11 +7590,13 @@
               <w:ind w:left="0" w:hanging="2"/>
               <w:jc w:val="both"/>
               <w:rPr>
+                <w:highlight w:val="yellow"/>
                 <w:lang w:val="en-US"/>
               </w:rPr>
             </w:pPr>
             <w:r>
               <w:rPr>
+                <w:highlight w:val="yellow"/>
                 <w:lang w:val="en-US"/>
               </w:rPr>
               <w:t xml:space="preserve">Bisa edit </w:t>
@@ -7589,6 +7604,7 @@
             <w:proofErr w:type="spellStart"/>
             <w:r>
               <w:rPr>
+                <w:highlight w:val="yellow"/>
                 <w:lang w:val="en-US"/>
               </w:rPr>
               <w:t>dengan</w:t>
@@ -7596,6 +7612,7 @@
             <w:proofErr w:type="spellEnd"/>
             <w:r>
               <w:rPr>
+                <w:highlight w:val="yellow"/>
                 <w:lang w:val="en-US"/>
               </w:rPr>
               <w:t xml:space="preserve"> </w:t>
@@ -7603,6 +7620,7 @@
             <w:proofErr w:type="spellStart"/>
             <w:r>
               <w:rPr>
+                <w:highlight w:val="yellow"/>
                 <w:lang w:val="en-US"/>
               </w:rPr>
               <w:t>benar</w:t>
@@ -7610,6 +7628,7 @@
             <w:proofErr w:type="spellEnd"/>
             <w:r>
               <w:rPr>
+                <w:highlight w:val="yellow"/>
                 <w:lang w:val="en-US"/>
               </w:rPr>
               <w:t xml:space="preserve"> dan data </w:t>
@@ -7617,6 +7636,7 @@
             <w:proofErr w:type="spellStart"/>
             <w:r>
               <w:rPr>
+                <w:highlight w:val="yellow"/>
                 <w:lang w:val="en-US"/>
               </w:rPr>
               <w:t>terupdate</w:t>
@@ -7624,6 +7644,7 @@
             <w:proofErr w:type="spellEnd"/>
             <w:r>
               <w:rPr>
+                <w:highlight w:val="yellow"/>
                 <w:lang w:val="en-US"/>
               </w:rPr>
               <w:t xml:space="preserve"> pada list</w:t>
@@ -8051,13 +8072,7 @@
                               <w:rPr>
                                 <w:color w:val="000000"/>
                               </w:rPr>
-                              <w:t xml:space="preserve">Penyusun </w:t>
-                            </w:r>
-                            <w:r>
-                              <w:rPr>
-                                <w:color w:val="000000"/>
-                              </w:rPr>
-                              <w:t>Soal</w:t>
+                              <w:t>Penyusun Soal</w:t>
                             </w:r>
                           </w:p>
                           <w:p>
@@ -8139,13 +8154,7 @@
                         <w:rPr>
                           <w:color w:val="000000"/>
                         </w:rPr>
-                        <w:t xml:space="preserve">Penyusun </w:t>
-                      </w:r>
-                      <w:r>
-                        <w:rPr>
-                          <w:color w:val="000000"/>
-                        </w:rPr>
-                        <w:t>Soal</w:t>
+                        <w:t>Penyusun Soal</w:t>
                       </w:r>
                     </w:p>
                     <w:p>

</xml_diff>